<commit_message>
Added TOC and index.
</commit_message>
<xml_diff>
--- a/test.docx
+++ b/test.docx
@@ -29,12 +29,6 @@
     <w:p>
       <w:pPr/>
       <w:r>
-        <w:rPr>
-          <w:b/>
-        </w:rPr>
-        <w:t xml:space="preserve">1. </w:t>
-      </w:r>
-      <w:r>
         <w:t xml:space="preserve">This is text in the first paragraph. </w:t>
       </w:r>
       <w:r>
@@ -43,12 +37,6 @@
     </w:p>
     <w:p>
       <w:pPr/>
-      <w:r>
-        <w:rPr>
-          <w:b/>
-        </w:rPr>
-        <w:t xml:space="preserve">2. </w:t>
-      </w:r>
       <w:r>
         <w:t xml:space="preserve">First sentence in new paragraph. </w:t>
       </w:r>
@@ -99,12 +87,6 @@
     <w:p>
       <w:pPr/>
       <w:r>
-        <w:rPr>
-          <w:b/>
-        </w:rPr>
-        <w:t xml:space="preserve">3. </w:t>
-      </w:r>
-      <w:r>
         <w:t xml:space="preserve">First sentence in a new paragraph. </w:t>
       </w:r>
       <w:hyperlink r:id="rId10">
@@ -125,13 +107,7 @@
         <w:pStyle w:val="Quote"/>
       </w:pPr>
       <w:r>
-        <w:rPr>
-          <w:b/>
-        </w:rPr>
-        <w:t xml:space="preserve">4. </w:t>
-      </w:r>
-      <w:r>
-        <w:t xml:space="preserve">This is a quote from a sage. More text. More text. More text. More text. More text. More text. More text. More text. More text. More text. More text. </w:t>
+        <w:t xml:space="preserve">This is a quote from a sage.Lorem ipsum dolor sit amet, consectetur adipiscing elit, seddo eiusmod tempor incididunt ut labore et dolore magnaaliqua. Ut enim ad minim veniam, quis nostrud exercitationullamco laboris nisi ut aliquip ex ea commodo consequat. </w:t>
       </w:r>
       <w:r>
         <w:br/>
@@ -155,12 +131,6 @@
     <w:p>
       <w:pPr/>
       <w:r>
-        <w:rPr>
-          <w:b/>
-        </w:rPr>
-        <w:t xml:space="preserve">5. </w:t>
-      </w:r>
-      <w:r>
         <w:t xml:space="preserve">And a sentence after the quote. </w:t>
       </w:r>
     </w:p>
@@ -174,17 +144,56 @@
         <w:pStyle w:val="Heading1"/>
       </w:pPr>
       <w:r>
-        <w:t>1. Title for top-level section</w:t>
+        <w:t>Innehåll</w:t>
+      </w:r>
+    </w:p>
+    <w:p>
+      <w:pPr>
+        <w:tabs>
+          <w:tab w:pos="9071" w:val="right"/>
+        </w:tabs>
+      </w:pPr>
+      <w:r>
+        <w:t>Title for top-level section</w:t>
+        <w:tab/>
+        <w:t>3</w:t>
+        <w:br/>
+      </w:r>
+      <w:r>
+        <w:t>Title for a second top-level section</w:t>
+        <w:tab/>
+        <w:t>4</w:t>
+        <w:br/>
+      </w:r>
+      <w:r>
+        <w:t>Index</w:t>
+        <w:tab/>
+        <w:t>5</w:t>
+        <w:br/>
+      </w:r>
+    </w:p>
+    <w:sectPr>
+      <w:headerReference w:type="default" r:id="rId9"/>
+      <w:pgSz w:w="11906" w:h="16838"/>
+      <w:pgMar w:top="1440" w:right="1440" w:bottom="1440" w:left="1440" w:header="720" w:footer="720" w:gutter="0"/>
+      <w:cols w:space="720"/>
+      <w:docGrid w:linePitch="360"/>
+    </w:sectPr>
+    <w:p>
+      <w:r>
+        <w:br w:type="page"/>
+      </w:r>
+    </w:p>
+    <w:p>
+      <w:pPr>
+        <w:pStyle w:val="Heading1"/>
+      </w:pPr>
+      <w:r>
+        <w:t>Title for top-level section</w:t>
       </w:r>
     </w:p>
     <w:p>
       <w:pPr/>
-      <w:r>
-        <w:rPr>
-          <w:b/>
-        </w:rPr>
-        <w:t xml:space="preserve">6. </w:t>
-      </w:r>
       <w:r>
         <w:t xml:space="preserve">First sentence in the top-level section. </w:t>
       </w:r>
@@ -206,17 +215,11 @@
         <w:pStyle w:val="Heading2"/>
       </w:pPr>
       <w:r>
-        <w:t>1.1. Second-level section</w:t>
+        <w:t>Second-level section</w:t>
       </w:r>
     </w:p>
     <w:p>
       <w:pPr/>
-      <w:r>
-        <w:rPr>
-          <w:b/>
-        </w:rPr>
-        <w:t xml:space="preserve">7. </w:t>
-      </w:r>
       <w:r>
         <w:t xml:space="preserve">First sentence in the second-level section. </w:t>
       </w:r>
@@ -226,17 +229,11 @@
         <w:pStyle w:val="Heading3"/>
       </w:pPr>
       <w:r>
-        <w:t>1.1.1. A third-level section</w:t>
+        <w:t>A third-level section</w:t>
       </w:r>
     </w:p>
     <w:p>
       <w:pPr/>
-      <w:r>
-        <w:rPr>
-          <w:b/>
-        </w:rPr>
-        <w:t xml:space="preserve">8. </w:t>
-      </w:r>
       <w:r>
         <w:t xml:space="preserve">First sentence in the third-level section. </w:t>
       </w:r>
@@ -246,17 +243,11 @@
         <w:pStyle w:val="Heading3"/>
       </w:pPr>
       <w:r>
-        <w:t>1.1.2. Another third-level section</w:t>
+        <w:t>Another third-level section</w:t>
       </w:r>
     </w:p>
     <w:p>
       <w:pPr/>
-      <w:r>
-        <w:rPr>
-          <w:b/>
-        </w:rPr>
-        <w:t xml:space="preserve">9. </w:t>
-      </w:r>
       <w:r>
         <w:t xml:space="preserve">First sentence in the third-level section. </w:t>
       </w:r>
@@ -266,17 +257,11 @@
         <w:pStyle w:val="Heading2"/>
       </w:pPr>
       <w:r>
-        <w:t>1.2. Another second-level section</w:t>
+        <w:t>Another second-level section</w:t>
       </w:r>
     </w:p>
     <w:p>
       <w:pPr/>
-      <w:r>
-        <w:rPr>
-          <w:b/>
-        </w:rPr>
-        <w:t xml:space="preserve">10. </w:t>
-      </w:r>
       <w:r>
         <w:t xml:space="preserve">First sentence in the second second-level section. </w:t>
       </w:r>
@@ -286,17 +271,11 @@
         <w:pStyle w:val="Heading3"/>
       </w:pPr>
       <w:r>
-        <w:t>1.2.1. A third-level section</w:t>
+        <w:t>A third-level section</w:t>
       </w:r>
     </w:p>
     <w:p>
       <w:pPr/>
-      <w:r>
-        <w:rPr>
-          <w:b/>
-        </w:rPr>
-        <w:t xml:space="preserve">11. </w:t>
-      </w:r>
       <w:r>
         <w:t xml:space="preserve">First sentence in the third-level section. </w:t>
       </w:r>
@@ -311,17 +290,11 @@
         <w:pStyle w:val="Heading1"/>
       </w:pPr>
       <w:r>
-        <w:t>2. Title for a second top-level section</w:t>
+        <w:t>Title for a second top-level section</w:t>
       </w:r>
     </w:p>
     <w:p>
       <w:pPr/>
-      <w:r>
-        <w:rPr>
-          <w:b/>
-        </w:rPr>
-        <w:t xml:space="preserve">12. </w:t>
-      </w:r>
       <w:r>
         <w:t xml:space="preserve">First sentence in the second top-level section.This should appear on a new page. </w:t>
       </w:r>
@@ -336,6 +309,30 @@
       </w:r>
       <w:r>
         <w:t xml:space="preserve">. </w:t>
+      </w:r>
+    </w:p>
+    <w:p>
+      <w:r>
+        <w:br w:type="page"/>
+      </w:r>
+    </w:p>
+    <w:p>
+      <w:pPr>
+        <w:pStyle w:val="Heading1"/>
+      </w:pPr>
+      <w:r>
+        <w:t>Index</w:t>
+      </w:r>
+    </w:p>
+    <w:p>
+      <w:pPr/>
+      <w:r>
+        <w:t>Sage, Mr,</w:t>
+        <w:tab/>
+        <w:t xml:space="preserve">1, 3, 4 </w:t>
+      </w:r>
+      <w:r>
+        <w:br/>
       </w:r>
     </w:p>
     <w:sectPr>
@@ -1165,11 +1162,8 @@
     <w:unhideWhenUsed/>
     <w:rsid w:val="00AA1D8D"/>
     <w:pPr>
-      <w:spacing w:after="0" w:before="0"/>
-    </w:pPr>
-    <w:rPr>
-      <w:rFonts w:ascii="Helvetica" w:hAnsi="Helvetica"/>
-    </w:rPr>
+      <w:spacing w:after="120"/>
+    </w:pPr>
   </w:style>
   <w:style w:type="character" w:customStyle="1" w:styleId="BodyTextChar">
     <w:name w:val="Body Text Char"/>

</xml_diff>

<commit_message>
No paragraph numbers for footnotes and references.
</commit_message>
<xml_diff>
--- a/test.docx
+++ b/test.docx
@@ -23,63 +23,60 @@
         <w:spacing w:after="1600"/>
       </w:pPr>
       <w:r>
-        <w:t>version 0.3.0</w:t>
+        <w:t>version 0.5.3</w:t>
       </w:r>
     </w:p>
     <w:p>
       <w:pPr/>
       <w:r>
-        <w:rPr>
-          <w:b/>
-        </w:rPr>
-        <w:t xml:space="preserve">1. </w:t>
+        <w:t xml:space="preserve"> (1)</w:t>
       </w:r>
       <w:r>
-        <w:t xml:space="preserve">This is text in the first paragraph. </w:t>
+        <w:t xml:space="preserve"> This is text in the first paragraph.</w:t>
       </w:r>
       <w:r>
-        <w:t xml:space="preserve">This is the second sentence in the document.Newlines in this text are handled as ordinary whitespace. </w:t>
+        <w:t xml:space="preserve"> This is the second sentence in the document. Newlines in this text are handled as ordinary whitespace.</w:t>
       </w:r>
     </w:p>
     <w:p>
       <w:pPr/>
       <w:r>
-        <w:rPr>
-          <w:b/>
-        </w:rPr>
-        <w:t xml:space="preserve">2. </w:t>
+        <w:t xml:space="preserve"> (2)</w:t>
       </w:r>
       <w:r>
-        <w:t xml:space="preserve">First sentence in new paragraph. </w:t>
+        <w:t xml:space="preserve"> First sentence in new paragraph.</w:t>
       </w:r>
       <w:r>
         <w:rPr>
           <w:b/>
         </w:rPr>
-        <w:t xml:space="preserve">This is bold text. </w:t>
+        <w:t xml:space="preserve"> This is bold text.</w:t>
       </w:r>
       <w:r>
         <w:rPr>
           <w:i/>
         </w:rPr>
-        <w:t xml:space="preserve">And italic text. </w:t>
+        <w:t xml:space="preserve"> And italic text.</w:t>
       </w:r>
       <w:r>
         <w:rPr>
           <w:b/>
           <w:i/>
         </w:rPr>
-        <w:t xml:space="preserve">Bold and italic at the same time. </w:t>
+        <w:t xml:space="preserve"> Bold and italic at the same time.</w:t>
       </w:r>
       <w:r>
         <w:rPr>
           <w:i/>
           <w:u w:val="single"/>
         </w:rPr>
-        <w:t xml:space="preserve">Underlined and italic. </w:t>
+        <w:t xml:space="preserve"> Underlined and italic.</w:t>
       </w:r>
       <w:r>
-        <w:t xml:space="preserve">Normal again. </w:t>
+        <w:t xml:space="preserve"> Normal again.</w:t>
+      </w:r>
+      <w:r>
+        <w:t xml:space="preserve"> </w:t>
       </w:r>
       <w:hyperlink r:id="rId10">
         <w:r>
@@ -90,48 +87,41 @@
         </w:r>
       </w:hyperlink>
       <w:r>
-        <w:t xml:space="preserve"> </w:t>
-      </w:r>
-      <w:r>
-        <w:t xml:space="preserve">Ordinary text. </w:t>
+        <w:t xml:space="preserve"> Ordinary text.</w:t>
       </w:r>
     </w:p>
     <w:p>
       <w:pPr/>
       <w:r>
-        <w:rPr>
-          <w:b/>
-        </w:rPr>
-        <w:t xml:space="preserve">3. </w:t>
+        <w:t xml:space="preserve"> (3)</w:t>
       </w:r>
       <w:r>
-        <w:t xml:space="preserve">First sentence in a new paragraph. </w:t>
+        <w:t xml:space="preserve"> First sentence in a new paragraph.</w:t>
+      </w:r>
+      <w:r>
+        <w:rPr>
+          <w:i/>
+        </w:rPr>
+        <w:t xml:space="preserve"> </w:t>
       </w:r>
       <w:hyperlink r:id="rId10">
         <w:r>
           <w:rPr>
             <w:rStyle w:val="Hyperlink"/>
-            <w:i/>
           </w:rPr>
           <w:t>Second link.</w:t>
         </w:r>
       </w:hyperlink>
-      <w:r>
-        <w:t xml:space="preserve"> </w:t>
-      </w:r>
     </w:p>
     <w:p>
       <w:pPr>
         <w:pStyle w:val="Quote"/>
       </w:pPr>
       <w:r>
-        <w:rPr>
-          <w:b/>
-        </w:rPr>
-        <w:t xml:space="preserve">4. </w:t>
+        <w:t xml:space="preserve"> (4)</w:t>
       </w:r>
       <w:r>
-        <w:t xml:space="preserve">This is a quote from a sage.Lorem ipsum dolor sit amet, consectetur adipiscing elit, seddo eiusmod tempor incididunt ut labore et dolore magnaaliqua. Ut enim ad minim veniam, quis nostrud exercitationullamco laboris nisi ut aliquip ex ea commodo consequat. </w:t>
+        <w:t xml:space="preserve"> This is a quote from a sage. Lorem ipsum dolor sit amet, consectetur adipiscing elit, sed do eiusmod tempor incididunt ut labore et dolore magna aliqua. Ut enim ad minim veniam, quis nostrud exercitation ullamco laboris nisi ut aliquip ex ea commodo consequat.</w:t>
       </w:r>
       <w:r>
         <w:br/>
@@ -140,7 +130,10 @@
         <w:br/>
       </w:r>
       <w:r>
-        <w:t xml:space="preserve">The name of the </w:t>
+        <w:t xml:space="preserve"> The name of the</w:t>
+      </w:r>
+      <w:r>
+        <w:t xml:space="preserve"> </w:t>
       </w:r>
       <w:r>
         <w:rPr>
@@ -149,19 +142,16 @@
         <w:t>Mr Sage</w:t>
       </w:r>
       <w:r>
-        <w:t xml:space="preserve">. </w:t>
+        <w:t>.</w:t>
       </w:r>
     </w:p>
     <w:p>
       <w:pPr/>
       <w:r>
-        <w:rPr>
-          <w:b/>
-        </w:rPr>
-        <w:t xml:space="preserve">5. </w:t>
+        <w:t xml:space="preserve"> (5)</w:t>
       </w:r>
       <w:r>
-        <w:t xml:space="preserve">And a sentence after the quote. </w:t>
+        <w:t xml:space="preserve"> And a sentence after the quote.</w:t>
       </w:r>
     </w:p>
     <w:p>
@@ -177,50 +167,166 @@
         <w:t>Innehåll</w:t>
       </w:r>
     </w:p>
-    <w:p>
-      <w:pPr>
-        <w:tabs>
-          <w:tab w:pos="9071" w:val="right"/>
-        </w:tabs>
-      </w:pPr>
-      <w:r>
-        <w:t>1. Title for top-level section</w:t>
-        <w:tab/>
-        <w:t>3</w:t>
-        <w:br/>
-      </w:r>
-      <w:r>
-        <w:t xml:space="preserve">      1.1. Second-level section</w:t>
-        <w:tab/>
-        <w:t>3</w:t>
-        <w:br/>
-      </w:r>
-      <w:r>
-        <w:t xml:space="preserve">      1.2. Another second-level section</w:t>
-        <w:tab/>
-        <w:t>3</w:t>
-        <w:br/>
-      </w:r>
-      <w:r>
-        <w:t>2. Title for a second top-level section</w:t>
-        <w:tab/>
-        <w:t>4</w:t>
-        <w:br/>
-      </w:r>
-      <w:r>
-        <w:t>Index</w:t>
-        <w:tab/>
-        <w:t>5</w:t>
-        <w:br/>
-      </w:r>
-    </w:p>
-    <w:sectPr>
-      <w:headerReference w:type="default" r:id="rId9"/>
-      <w:pgSz w:w="11906" w:h="16838"/>
-      <w:pgMar w:top="1440" w:right="1440" w:bottom="1440" w:left="1440" w:header="720" w:footer="720" w:gutter="0"/>
-      <w:cols w:space="720"/>
-      <w:docGrid w:linePitch="360"/>
-    </w:sectPr>
+    <w:tbl>
+      <w:tblPr>
+        <w:tblW w:type="auto" w:w="0"/>
+        <w:tblLook w:firstColumn="1" w:firstRow="1" w:lastColumn="0" w:lastRow="0" w:noHBand="0" w:noVBand="1" w:val="04A0"/>
+      </w:tblPr>
+      <w:tblGrid>
+        <w:gridCol w:w="7937"/>
+        <w:gridCol w:w="1134"/>
+      </w:tblGrid>
+      <w:tr>
+        <w:tc>
+          <w:tcPr>
+            <w:tcW w:type="dxa" w:w="7937"/>
+          </w:tcPr>
+          <w:p>
+            <w:pPr>
+              <w:spacing w:before="57" w:after="57"/>
+              <w:ind w:left="0"/>
+            </w:pPr>
+            <w:r>
+              <w:t>1. Title for top-level section</w:t>
+            </w:r>
+          </w:p>
+        </w:tc>
+        <w:tc>
+          <w:tcPr>
+            <w:tcW w:type="dxa" w:w="1134"/>
+          </w:tcPr>
+          <w:p>
+            <w:pPr>
+              <w:spacing w:before="57" w:after="57"/>
+              <w:jc w:val="right"/>
+            </w:pPr>
+            <w:r>
+              <w:t>4</w:t>
+            </w:r>
+          </w:p>
+        </w:tc>
+      </w:tr>
+      <w:tr>
+        <w:tc>
+          <w:tcPr>
+            <w:tcW w:type="dxa" w:w="7937"/>
+          </w:tcPr>
+          <w:p>
+            <w:pPr>
+              <w:spacing w:before="57" w:after="57"/>
+              <w:ind w:left="170"/>
+            </w:pPr>
+            <w:r>
+              <w:t>1.1. Second-level section</w:t>
+            </w:r>
+          </w:p>
+        </w:tc>
+        <w:tc>
+          <w:tcPr>
+            <w:tcW w:type="dxa" w:w="1134"/>
+          </w:tcPr>
+          <w:p>
+            <w:pPr>
+              <w:spacing w:before="57" w:after="57"/>
+              <w:jc w:val="right"/>
+            </w:pPr>
+            <w:r>
+              <w:t>4</w:t>
+            </w:r>
+          </w:p>
+        </w:tc>
+      </w:tr>
+      <w:tr>
+        <w:tc>
+          <w:tcPr>
+            <w:tcW w:type="dxa" w:w="7937"/>
+          </w:tcPr>
+          <w:p>
+            <w:pPr>
+              <w:spacing w:before="57" w:after="57"/>
+              <w:ind w:left="170"/>
+            </w:pPr>
+            <w:r>
+              <w:t>1.2. Another second-level section</w:t>
+            </w:r>
+          </w:p>
+        </w:tc>
+        <w:tc>
+          <w:tcPr>
+            <w:tcW w:type="dxa" w:w="1134"/>
+          </w:tcPr>
+          <w:p>
+            <w:pPr>
+              <w:spacing w:before="57" w:after="57"/>
+              <w:jc w:val="right"/>
+            </w:pPr>
+            <w:r>
+              <w:t>4</w:t>
+            </w:r>
+          </w:p>
+        </w:tc>
+      </w:tr>
+      <w:tr>
+        <w:tc>
+          <w:tcPr>
+            <w:tcW w:type="dxa" w:w="7937"/>
+          </w:tcPr>
+          <w:p>
+            <w:pPr>
+              <w:spacing w:before="57" w:after="57"/>
+              <w:ind w:left="0"/>
+            </w:pPr>
+            <w:r>
+              <w:t>2. Title for a second top-level section</w:t>
+            </w:r>
+          </w:p>
+        </w:tc>
+        <w:tc>
+          <w:tcPr>
+            <w:tcW w:type="dxa" w:w="1134"/>
+          </w:tcPr>
+          <w:p>
+            <w:pPr>
+              <w:spacing w:before="57" w:after="57"/>
+              <w:jc w:val="right"/>
+            </w:pPr>
+            <w:r>
+              <w:t>5</w:t>
+            </w:r>
+          </w:p>
+        </w:tc>
+      </w:tr>
+      <w:tr>
+        <w:tc>
+          <w:tcPr>
+            <w:tcW w:type="dxa" w:w="7937"/>
+          </w:tcPr>
+          <w:p>
+            <w:pPr>
+              <w:spacing w:before="57" w:after="57"/>
+              <w:ind w:left="0"/>
+            </w:pPr>
+            <w:r>
+              <w:t>3. Index</w:t>
+            </w:r>
+          </w:p>
+        </w:tc>
+        <w:tc>
+          <w:tcPr>
+            <w:tcW w:type="dxa" w:w="1134"/>
+          </w:tcPr>
+          <w:p>
+            <w:pPr>
+              <w:spacing w:before="57" w:after="57"/>
+              <w:jc w:val="right"/>
+            </w:pPr>
+            <w:r>
+              <w:t>6</w:t>
+            </w:r>
+          </w:p>
+        </w:tc>
+      </w:tr>
+    </w:tbl>
     <w:p>
       <w:r>
         <w:br w:type="page"/>
@@ -237,16 +343,16 @@
     <w:p>
       <w:pPr/>
       <w:r>
-        <w:rPr>
-          <w:b/>
-        </w:rPr>
-        <w:t xml:space="preserve">6. </w:t>
+        <w:t xml:space="preserve"> (6)</w:t>
       </w:r>
       <w:r>
-        <w:t xml:space="preserve">First sentence in the top-level section. </w:t>
+        <w:t xml:space="preserve"> First sentence in the top-level section.</w:t>
       </w:r>
       <w:r>
-        <w:t xml:space="preserve">Here is another mention of </w:t>
+        <w:t xml:space="preserve"> Here is another mention of</w:t>
+      </w:r>
+      <w:r>
+        <w:t xml:space="preserve"> </w:t>
       </w:r>
       <w:r>
         <w:rPr>
@@ -255,7 +361,7 @@
         <w:t>Sage</w:t>
       </w:r>
       <w:r>
-        <w:t xml:space="preserve">. </w:t>
+        <w:t>.</w:t>
       </w:r>
     </w:p>
     <w:p>
@@ -269,13 +375,10 @@
     <w:p>
       <w:pPr/>
       <w:r>
-        <w:rPr>
-          <w:b/>
-        </w:rPr>
-        <w:t xml:space="preserve">7. </w:t>
+        <w:t xml:space="preserve"> (7)</w:t>
       </w:r>
       <w:r>
-        <w:t xml:space="preserve">First sentence in the second-level section. </w:t>
+        <w:t xml:space="preserve"> First sentence in the second-level section.</w:t>
       </w:r>
     </w:p>
     <w:p>
@@ -289,13 +392,10 @@
     <w:p>
       <w:pPr/>
       <w:r>
-        <w:rPr>
-          <w:b/>
-        </w:rPr>
-        <w:t xml:space="preserve">8. </w:t>
+        <w:t xml:space="preserve"> (8)</w:t>
       </w:r>
       <w:r>
-        <w:t xml:space="preserve">First sentence in the third-level section. </w:t>
+        <w:t xml:space="preserve"> First sentence in the third-level section.</w:t>
       </w:r>
     </w:p>
     <w:p>
@@ -309,13 +409,10 @@
     <w:p>
       <w:pPr/>
       <w:r>
-        <w:rPr>
-          <w:b/>
-        </w:rPr>
-        <w:t xml:space="preserve">9. </w:t>
+        <w:t xml:space="preserve"> (9)</w:t>
       </w:r>
       <w:r>
-        <w:t xml:space="preserve">First sentence in the third-level section. </w:t>
+        <w:t xml:space="preserve"> First sentence in the third-level section.</w:t>
       </w:r>
     </w:p>
     <w:p>
@@ -329,13 +426,10 @@
     <w:p>
       <w:pPr/>
       <w:r>
-        <w:rPr>
-          <w:b/>
-        </w:rPr>
-        <w:t xml:space="preserve">10. </w:t>
+        <w:t xml:space="preserve"> (10)</w:t>
       </w:r>
       <w:r>
-        <w:t xml:space="preserve">First sentence in the second second-level section. </w:t>
+        <w:t xml:space="preserve"> First sentence in the second second-level section.</w:t>
       </w:r>
     </w:p>
     <w:p>
@@ -349,13 +443,10 @@
     <w:p>
       <w:pPr/>
       <w:r>
-        <w:rPr>
-          <w:b/>
-        </w:rPr>
-        <w:t xml:space="preserve">11. </w:t>
+        <w:t xml:space="preserve"> (11)</w:t>
       </w:r>
       <w:r>
-        <w:t xml:space="preserve">First sentence in the third-level section. </w:t>
+        <w:t xml:space="preserve"> First sentence in the third-level section.</w:t>
       </w:r>
     </w:p>
     <w:p>
@@ -374,16 +465,16 @@
     <w:p>
       <w:pPr/>
       <w:r>
-        <w:rPr>
-          <w:b/>
-        </w:rPr>
-        <w:t xml:space="preserve">12. </w:t>
+        <w:t xml:space="preserve"> (12)</w:t>
       </w:r>
       <w:r>
-        <w:t xml:space="preserve">First sentence in the second top-level section.This should appear on a new page. </w:t>
+        <w:t xml:space="preserve"> First sentence in the second top-level section. This should appear on a new page.</w:t>
       </w:r>
       <w:r>
-        <w:t xml:space="preserve">Here is yet another mention of </w:t>
+        <w:t xml:space="preserve"> Here is yet another mention of</w:t>
+      </w:r>
+      <w:r>
+        <w:t xml:space="preserve"> </w:t>
       </w:r>
       <w:r>
         <w:rPr>
@@ -392,7 +483,7 @@
         <w:t>Sage</w:t>
       </w:r>
       <w:r>
-        <w:t xml:space="preserve">. </w:t>
+        <w:t>.</w:t>
       </w:r>
     </w:p>
     <w:p>
@@ -405,15 +496,18 @@
         <w:pStyle w:val="Heading1"/>
       </w:pPr>
       <w:r>
-        <w:t>Index</w:t>
+        <w:t>3. Index</w:t>
       </w:r>
     </w:p>
     <w:p>
       <w:pPr/>
       <w:r>
-        <w:t>Sage, Mr,</w:t>
+        <w:t xml:space="preserve"> (13)</w:t>
+      </w:r>
+      <w:r>
+        <w:t xml:space="preserve"> Sage, Mr,</w:t>
         <w:tab/>
-        <w:t xml:space="preserve">1, 3, 4 </w:t>
+        <w:t>1, 4, 5</w:t>
       </w:r>
       <w:r>
         <w:br/>
@@ -810,7 +904,7 @@
     <w:qFormat/>
     <w:rsid w:val="00FC693F"/>
     <w:pPr>
-      <w:spacing w:line="340" w:lineRule="exact"/>
+      <w:spacing w:line="360" w:lineRule="exact"/>
     </w:pPr>
     <w:rPr>
       <w:rFonts w:ascii="Helvetica" w:hAnsi="Helvetica"/>

</xml_diff>

<commit_message>
Added thematic_break, emdash. Some cleanup.
</commit_message>
<xml_diff>
--- a/test.docx
+++ b/test.docx
@@ -23,13 +23,13 @@
         <w:spacing w:after="1600"/>
       </w:pPr>
       <w:r>
-        <w:t>version 0.5.6</w:t>
+        <w:t>Version 0.5.7</w:t>
       </w:r>
     </w:p>
     <w:p>
       <w:pPr/>
       <w:r>
-        <w:t xml:space="preserve"> (1)</w:t>
+        <w:t>(1)</w:t>
       </w:r>
       <w:r>
         <w:t xml:space="preserve"> This is text in the first paragraph.</w:t>
@@ -41,7 +41,7 @@
     <w:p>
       <w:pPr/>
       <w:r>
-        <w:t xml:space="preserve"> (2)</w:t>
+        <w:t>(2)</w:t>
       </w:r>
       <w:r>
         <w:t xml:space="preserve"> First sentence in new paragraph.</w:t>
@@ -93,7 +93,7 @@
     <w:p>
       <w:pPr/>
       <w:r>
-        <w:t xml:space="preserve"> (3)</w:t>
+        <w:t>(3)</w:t>
       </w:r>
       <w:r>
         <w:t xml:space="preserve"> First sentence in a new paragraph.</w:t>
@@ -118,7 +118,7 @@
         <w:pStyle w:val="Quote"/>
       </w:pPr>
       <w:r>
-        <w:t xml:space="preserve"> (4)</w:t>
+        <w:t>(4)</w:t>
       </w:r>
       <w:r>
         <w:t xml:space="preserve"> This is a quote from a sage. Lorem ipsum dolor sit amet, consectetur adipiscing elit, sed do eiusmod tempor incididunt ut labore et dolore magna aliqua. Ut enim ad minim veniam, quis nostrud exercitation ullamco laboris nisi ut aliquip ex ea commodo consequat.</w:t>
@@ -130,7 +130,7 @@
         <w:br/>
       </w:r>
       <w:r>
-        <w:t xml:space="preserve"> The name of the</w:t>
+        <w:t>The name of the</w:t>
       </w:r>
       <w:r>
         <w:t xml:space="preserve"> </w:t>
@@ -148,7 +148,7 @@
     <w:p>
       <w:pPr/>
       <w:r>
-        <w:t xml:space="preserve"> (5)</w:t>
+        <w:t>(5)</w:t>
       </w:r>
       <w:r>
         <w:t xml:space="preserve"> And a sentence after the quote.</w:t>
@@ -164,7 +164,7 @@
         <w:pStyle w:val="Heading1"/>
       </w:pPr>
       <w:r>
-        <w:t>Innehåll</w:t>
+        <w:t>Contents</w:t>
       </w:r>
     </w:p>
     <w:tbl>
@@ -201,7 +201,7 @@
               <w:jc w:val="right"/>
             </w:pPr>
             <w:r>
-              <w:t>4</w:t>
+              <w:t>3</w:t>
             </w:r>
           </w:p>
         </w:tc>
@@ -231,7 +231,7 @@
               <w:jc w:val="right"/>
             </w:pPr>
             <w:r>
-              <w:t>4</w:t>
+              <w:t>3</w:t>
             </w:r>
           </w:p>
         </w:tc>
@@ -261,7 +261,7 @@
               <w:jc w:val="right"/>
             </w:pPr>
             <w:r>
-              <w:t>4</w:t>
+              <w:t>3</w:t>
             </w:r>
           </w:p>
         </w:tc>
@@ -291,7 +291,7 @@
               <w:jc w:val="right"/>
             </w:pPr>
             <w:r>
-              <w:t>5</w:t>
+              <w:t>4</w:t>
             </w:r>
           </w:p>
         </w:tc>
@@ -321,7 +321,7 @@
               <w:jc w:val="right"/>
             </w:pPr>
             <w:r>
-              <w:t>6</w:t>
+              <w:t>5</w:t>
             </w:r>
           </w:p>
         </w:tc>
@@ -343,7 +343,7 @@
     <w:p>
       <w:pPr/>
       <w:r>
-        <w:t xml:space="preserve"> (6)</w:t>
+        <w:t>(6)</w:t>
       </w:r>
       <w:r>
         <w:t xml:space="preserve"> First sentence in the top-level section.</w:t>
@@ -375,7 +375,7 @@
     <w:p>
       <w:pPr/>
       <w:r>
-        <w:t xml:space="preserve"> (7)</w:t>
+        <w:t>(7)</w:t>
       </w:r>
       <w:r>
         <w:t xml:space="preserve"> First sentence in the second-level section.</w:t>
@@ -392,7 +392,7 @@
     <w:p>
       <w:pPr/>
       <w:r>
-        <w:t xml:space="preserve"> (8)</w:t>
+        <w:t>(8)</w:t>
       </w:r>
       <w:r>
         <w:t xml:space="preserve"> First sentence in the third-level section.</w:t>
@@ -409,7 +409,7 @@
     <w:p>
       <w:pPr/>
       <w:r>
-        <w:t xml:space="preserve"> (9)</w:t>
+        <w:t>(9)</w:t>
       </w:r>
       <w:r>
         <w:t xml:space="preserve"> First sentence in the third-level section.</w:t>
@@ -426,7 +426,7 @@
     <w:p>
       <w:pPr/>
       <w:r>
-        <w:t xml:space="preserve"> (10)</w:t>
+        <w:t>(10)</w:t>
       </w:r>
       <w:r>
         <w:t xml:space="preserve"> First sentence in the second second-level section.</w:t>
@@ -443,7 +443,7 @@
     <w:p>
       <w:pPr/>
       <w:r>
-        <w:t xml:space="preserve"> (11)</w:t>
+        <w:t>(11)</w:t>
       </w:r>
       <w:r>
         <w:t xml:space="preserve"> First sentence in the third-level section.</w:t>
@@ -465,7 +465,7 @@
     <w:p>
       <w:pPr/>
       <w:r>
-        <w:t xml:space="preserve"> (12)</w:t>
+        <w:t>(12)</w:t>
       </w:r>
       <w:r>
         <w:t xml:space="preserve"> First sentence in the second top-level section. This should appear on a new page.</w:t>
@@ -502,7 +502,7 @@
     <w:p>
       <w:pPr/>
       <w:r>
-        <w:t xml:space="preserve"> Sage, Mr, 1, 4, 5</w:t>
+        <w:t>Sage, Mr, 1, 3, 4</w:t>
       </w:r>
       <w:r>
         <w:br/>

</xml_diff>

<commit_message>
Implemented list (1 level only). Closes #8.
</commit_message>
<xml_diff>
--- a/test.docx
+++ b/test.docx
@@ -23,7 +23,7 @@
         <w:spacing w:after="1600"/>
       </w:pPr>
       <w:r>
-        <w:t>Version 0.5.8</w:t>
+        <w:t>Version 0.5.9</w:t>
       </w:r>
     </w:p>
     <w:p>
@@ -161,6 +161,99 @@
     </w:p>
     <w:p>
       <w:pPr>
+        <w:pStyle w:val="ListBullet"/>
+      </w:pPr>
+      <w:r>
+        <w:t>(6)</w:t>
+      </w:r>
+      <w:r>
+        <w:t xml:space="preserve"> First item in an unordered list.</w:t>
+      </w:r>
+    </w:p>
+    <w:p>
+      <w:pPr>
+        <w:pStyle w:val="ListBullet"/>
+      </w:pPr>
+      <w:r>
+        <w:t>(7)</w:t>
+      </w:r>
+      <w:r>
+        <w:t xml:space="preserve"> Second item in an unordered list.</w:t>
+      </w:r>
+    </w:p>
+    <w:p>
+      <w:pPr>
+        <w:pStyle w:val="ListBullet"/>
+      </w:pPr>
+      <w:r>
+        <w:t>(8)</w:t>
+      </w:r>
+      <w:r>
+        <w:t xml:space="preserve"> Third item in an unordered list.</w:t>
+      </w:r>
+    </w:p>
+    <w:p>
+      <w:pPr>
+        <w:pStyle w:val="ListContinue"/>
+      </w:pPr>
+      <w:r>
+        <w:t>(9)</w:t>
+      </w:r>
+      <w:r>
+        <w:t xml:space="preserve"> Second paragraph in third item of unordered list.</w:t>
+      </w:r>
+    </w:p>
+    <w:p>
+      <w:pPr>
+        <w:pStyle w:val="ListBullet"/>
+      </w:pPr>
+      <w:r>
+        <w:t>(10)</w:t>
+      </w:r>
+      <w:r>
+        <w:t xml:space="preserve"> Fourth item in an unordered list.</w:t>
+      </w:r>
+    </w:p>
+    <w:p>
+      <w:pPr>
+        <w:pStyle w:val="ListNumber"/>
+      </w:pPr>
+      <w:r>
+        <w:t>(11)</w:t>
+      </w:r>
+      <w:r>
+        <w:t xml:space="preserve"> First item in an ordered list.</w:t>
+      </w:r>
+    </w:p>
+    <w:p>
+      <w:pPr>
+        <w:pStyle w:val="ListNumber"/>
+      </w:pPr>
+      <w:r>
+        <w:t>(12)</w:t>
+      </w:r>
+      <w:r>
+        <w:t xml:space="preserve"> Second item in an ordered list.</w:t>
+      </w:r>
+    </w:p>
+    <w:p>
+      <w:pPr>
+        <w:pStyle w:val="ListNumber"/>
+      </w:pPr>
+      <w:r>
+        <w:t>(13)</w:t>
+      </w:r>
+      <w:r>
+        <w:t xml:space="preserve"> Third item in an ordered list.</w:t>
+      </w:r>
+    </w:p>
+    <w:p>
+      <w:r>
+        <w:br w:type="page"/>
+      </w:r>
+    </w:p>
+    <w:p>
+      <w:pPr>
         <w:pStyle w:val="Heading1"/>
       </w:pPr>
       <w:r>
@@ -201,7 +294,7 @@
               <w:jc w:val="right"/>
             </w:pPr>
             <w:r>
-              <w:t>3</w:t>
+              <w:t>4</w:t>
             </w:r>
           </w:p>
         </w:tc>
@@ -231,7 +324,7 @@
               <w:jc w:val="right"/>
             </w:pPr>
             <w:r>
-              <w:t>3</w:t>
+              <w:t>4</w:t>
             </w:r>
           </w:p>
         </w:tc>
@@ -261,7 +354,7 @@
               <w:jc w:val="right"/>
             </w:pPr>
             <w:r>
-              <w:t>3</w:t>
+              <w:t>4</w:t>
             </w:r>
           </w:p>
         </w:tc>
@@ -291,7 +384,7 @@
               <w:jc w:val="right"/>
             </w:pPr>
             <w:r>
-              <w:t>4</w:t>
+              <w:t>5</w:t>
             </w:r>
           </w:p>
         </w:tc>
@@ -321,7 +414,7 @@
               <w:jc w:val="right"/>
             </w:pPr>
             <w:r>
-              <w:t>5</w:t>
+              <w:t>6</w:t>
             </w:r>
           </w:p>
         </w:tc>
@@ -343,7 +436,7 @@
     <w:p>
       <w:pPr/>
       <w:r>
-        <w:t>(6)</w:t>
+        <w:t>(14)</w:t>
       </w:r>
       <w:r>
         <w:t xml:space="preserve"> First sentence in the top-level section.</w:t>
@@ -375,7 +468,7 @@
     <w:p>
       <w:pPr/>
       <w:r>
-        <w:t>(7)</w:t>
+        <w:t>(15)</w:t>
       </w:r>
       <w:r>
         <w:t xml:space="preserve"> First sentence in the second-level section.</w:t>
@@ -392,7 +485,7 @@
     <w:p>
       <w:pPr/>
       <w:r>
-        <w:t>(8)</w:t>
+        <w:t>(16)</w:t>
       </w:r>
       <w:r>
         <w:t xml:space="preserve"> First sentence in the third-level section.</w:t>
@@ -409,7 +502,7 @@
     <w:p>
       <w:pPr/>
       <w:r>
-        <w:t>(9)</w:t>
+        <w:t>(17)</w:t>
       </w:r>
       <w:r>
         <w:t xml:space="preserve"> First sentence in the third-level section.</w:t>
@@ -426,7 +519,7 @@
     <w:p>
       <w:pPr/>
       <w:r>
-        <w:t>(10)</w:t>
+        <w:t>(18)</w:t>
       </w:r>
       <w:r>
         <w:t xml:space="preserve"> First sentence in the second second-level section.</w:t>
@@ -443,7 +536,7 @@
     <w:p>
       <w:pPr/>
       <w:r>
-        <w:t>(11)</w:t>
+        <w:t>(19)</w:t>
       </w:r>
       <w:r>
         <w:t xml:space="preserve"> First sentence in the third-level section.</w:t>
@@ -465,7 +558,7 @@
     <w:p>
       <w:pPr/>
       <w:r>
-        <w:t>(12)</w:t>
+        <w:t>(20)</w:t>
       </w:r>
       <w:r>
         <w:t xml:space="preserve"> First sentence in the second top-level section. This should appear on a new page.</w:t>
@@ -502,7 +595,7 @@
     <w:p>
       <w:pPr/>
       <w:r>
-        <w:t>Sage, Mr, 1, 3, 4</w:t>
+        <w:t>Sage, Mr, 1, 4, 5</w:t>
       </w:r>
       <w:r>
         <w:br/>

</xml_diff>

<commit_message>
Added EPUB. Closes #4.
</commit_message>
<xml_diff>
--- a/test.docx
+++ b/test.docx
@@ -19,11 +19,16 @@
       </w:r>
     </w:p>
     <w:p>
+      <w:r>
+        <w:t>Version 0.7.0</w:t>
+      </w:r>
+    </w:p>
+    <w:p>
       <w:pPr>
         <w:spacing w:after="1600"/>
       </w:pPr>
       <w:r>
-        <w:t>Version 0.6.0</w:t>
+        <w:t>———————————————————————————————————</w:t>
       </w:r>
     </w:p>
     <w:p>
@@ -606,7 +611,16 @@
     <w:p>
       <w:pPr/>
       <w:r>
-        <w:t>Sage, Mr, 1, 4, 5</w:t>
+        <w:t>Sage, Mr</w:t>
+      </w:r>
+      <w:r>
+        <w:t>, 4</w:t>
+      </w:r>
+      <w:r>
+        <w:t>, 15</w:t>
+      </w:r>
+      <w:r>
+        <w:t>, 21</w:t>
       </w:r>
       <w:r>
         <w:br/>
@@ -12706,6 +12720,33 @@
     <w:rPr>
       <w:color w:val="0563C1"/>
       <w:u w:val="single"/>
+    </w:rPr>
+  </w:style>
+  <w:style w:type="character" w:styleId="ListNumberQuote">
+    <w:name w:val="List Number Quote"/>
+    <w:basedOn w:val="ListNumber"/>
+    <w:unhideWhenUsed/>
+    <w:rPr>
+      <w:rFonts w:ascii="Times New Roman" w:hAnsi="Times New Roman"/>
+      <w:sz w:val="28"/>
+    </w:rPr>
+  </w:style>
+  <w:style w:type="character" w:styleId="ListBulletQuote">
+    <w:name w:val="List Bullet Quote"/>
+    <w:basedOn w:val="ListBullet"/>
+    <w:unhideWhenUsed/>
+    <w:rPr>
+      <w:rFonts w:ascii="Times New Roman" w:hAnsi="Times New Roman"/>
+      <w:sz w:val="28"/>
+    </w:rPr>
+  </w:style>
+  <w:style w:type="character" w:styleId="ListContinueQuote">
+    <w:name w:val="List Continue Quote"/>
+    <w:basedOn w:val="ListContinue"/>
+    <w:unhideWhenUsed/>
+    <w:rPr>
+      <w:rFonts w:ascii="Times New Roman" w:hAnsi="Times New Roman"/>
+      <w:sz w:val="28"/>
     </w:rPr>
   </w:style>
 </w:styles>

</xml_diff>

<commit_message>
Allow footnotes for sections. Closes #11.
</commit_message>
<xml_diff>
--- a/test.docx
+++ b/test.docx
@@ -20,7 +20,7 @@
     </w:p>
     <w:p>
       <w:r>
-        <w:t>Version 0.7.0</w:t>
+        <w:t>Version 0.7.1</w:t>
       </w:r>
     </w:p>
     <w:p>
@@ -156,111 +156,7 @@
         <w:t>(5)</w:t>
       </w:r>
       <w:r>
-        <w:t xml:space="preserve"> And a sentence after the quote.</w:t>
-      </w:r>
-    </w:p>
-    <w:p>
-      <w:r>
-        <w:br w:type="page"/>
-      </w:r>
-    </w:p>
-    <w:p>
-      <w:pPr>
-        <w:pStyle w:val="ListNumber"/>
-      </w:pPr>
-      <w:r>
-        <w:t>(6)</w:t>
-      </w:r>
-      <w:r>
-        <w:t xml:space="preserve"> First item in an ordered list.</w:t>
-      </w:r>
-    </w:p>
-    <w:p>
-      <w:pPr>
-        <w:pStyle w:val="ListNumber"/>
-      </w:pPr>
-      <w:r>
-        <w:t>(7)</w:t>
-      </w:r>
-      <w:r>
-        <w:t xml:space="preserve"> Second item in an ordered list.</w:t>
-      </w:r>
-    </w:p>
-    <w:p>
-      <w:pPr>
-        <w:pStyle w:val="ListNumber"/>
-      </w:pPr>
-      <w:r>
-        <w:t>(8)</w:t>
-      </w:r>
-      <w:r>
-        <w:t xml:space="preserve"> Third item.</w:t>
-      </w:r>
-    </w:p>
-    <w:p>
-      <w:pPr>
-        <w:pStyle w:val="ListBullet2"/>
-      </w:pPr>
-      <w:r>
-        <w:t>(9)</w:t>
-      </w:r>
-      <w:r>
-        <w:t xml:space="preserve"> First item in an unordered sublist</w:t>
-      </w:r>
-    </w:p>
-    <w:p>
-      <w:pPr>
-        <w:pStyle w:val="ListBullet2"/>
-      </w:pPr>
-      <w:r>
-        <w:t>(10)</w:t>
-      </w:r>
-      <w:r>
-        <w:t xml:space="preserve"> Second item in an unordered sublist</w:t>
-      </w:r>
-    </w:p>
-    <w:p>
-      <w:pPr>
-        <w:pStyle w:val="ListNumber"/>
-      </w:pPr>
-      <w:r>
-        <w:t>(11)</w:t>
-      </w:r>
-      <w:r>
-        <w:t xml:space="preserve"> Fourth item in an ordered list.</w:t>
-      </w:r>
-    </w:p>
-    <w:p>
-      <w:pPr>
-        <w:pStyle w:val="ListBullet"/>
-      </w:pPr>
-      <w:r>
-        <w:t>(12)</w:t>
-      </w:r>
-      <w:r>
-        <w:t xml:space="preserve"> First item in an unordered list.</w:t>
-      </w:r>
-    </w:p>
-    <w:p>
-      <w:pPr>
-        <w:pStyle w:val="ListBullet"/>
-      </w:pPr>
-      <w:r>
-        <w:t>(13)</w:t>
-      </w:r>
-      <w:r>
-        <w:t xml:space="preserve"> Second item in an unordered list.</w:t>
-      </w:r>
-    </w:p>
-    <w:p>
-      <w:pPr>
-        <w:pStyle w:val="ListBullet"/>
-      </w:pPr>
-      <w:r>
-        <w:t>(14)</w:t>
-      </w:r>
-      <w:r>
-        <w:t xml:space="preserve"> Third item in an unordered list.</w:t>
+        <w:t xml:space="preserve"> A sentence after the quote.</w:t>
       </w:r>
     </w:p>
     <w:p>
@@ -292,8 +188,12 @@
           </w:tcPr>
           <w:p>
             <w:pPr>
-              <w:spacing w:before="57" w:after="57"/>
               <w:ind w:left="0"/>
+            </w:pPr>
+          </w:p>
+          <w:p>
+            <w:pPr>
+              <w:pStyle w:val="BodyText2"/>
             </w:pPr>
             <w:r>
               <w:t>1. Title for top-level section</w:t>
@@ -304,10 +204,112 @@
           <w:tcPr>
             <w:tcW w:type="dxa" w:w="1134"/>
           </w:tcPr>
+          <w:p/>
           <w:p>
             <w:pPr>
-              <w:spacing w:before="57" w:after="57"/>
-              <w:jc w:val="right"/>
+              <w:pStyle w:val="BodyText3"/>
+            </w:pPr>
+            <w:r>
+              <w:t>3</w:t>
+            </w:r>
+          </w:p>
+        </w:tc>
+      </w:tr>
+      <w:tr>
+        <w:tc>
+          <w:tcPr>
+            <w:tcW w:type="dxa" w:w="7937"/>
+          </w:tcPr>
+          <w:p>
+            <w:pPr>
+              <w:ind w:left="170"/>
+            </w:pPr>
+          </w:p>
+          <w:p>
+            <w:pPr>
+              <w:pStyle w:val="BodyText2"/>
+            </w:pPr>
+            <w:r>
+              <w:t>1.1. Second-level section</w:t>
+            </w:r>
+          </w:p>
+        </w:tc>
+        <w:tc>
+          <w:tcPr>
+            <w:tcW w:type="dxa" w:w="1134"/>
+          </w:tcPr>
+          <w:p/>
+          <w:p>
+            <w:pPr>
+              <w:pStyle w:val="BodyText3"/>
+            </w:pPr>
+            <w:r>
+              <w:t>3</w:t>
+            </w:r>
+          </w:p>
+        </w:tc>
+      </w:tr>
+      <w:tr>
+        <w:tc>
+          <w:tcPr>
+            <w:tcW w:type="dxa" w:w="7937"/>
+          </w:tcPr>
+          <w:p>
+            <w:pPr>
+              <w:ind w:left="170"/>
+            </w:pPr>
+          </w:p>
+          <w:p>
+            <w:pPr>
+              <w:pStyle w:val="BodyText2"/>
+            </w:pPr>
+            <w:r>
+              <w:t>1.2. Another second-level section</w:t>
+            </w:r>
+          </w:p>
+        </w:tc>
+        <w:tc>
+          <w:tcPr>
+            <w:tcW w:type="dxa" w:w="1134"/>
+          </w:tcPr>
+          <w:p/>
+          <w:p>
+            <w:pPr>
+              <w:pStyle w:val="BodyText3"/>
+            </w:pPr>
+            <w:r>
+              <w:t>3</w:t>
+            </w:r>
+          </w:p>
+        </w:tc>
+      </w:tr>
+      <w:tr>
+        <w:tc>
+          <w:tcPr>
+            <w:tcW w:type="dxa" w:w="7937"/>
+          </w:tcPr>
+          <w:p>
+            <w:pPr>
+              <w:ind w:left="0"/>
+            </w:pPr>
+          </w:p>
+          <w:p>
+            <w:pPr>
+              <w:pStyle w:val="BodyText2"/>
+            </w:pPr>
+            <w:r>
+              <w:t>2. Title for a second top-level section</w:t>
+            </w:r>
+          </w:p>
+        </w:tc>
+        <w:tc>
+          <w:tcPr>
+            <w:tcW w:type="dxa" w:w="1134"/>
+          </w:tcPr>
+          <w:p/>
+          <w:p>
+            <w:pPr>
+              <w:pStyle w:val="BodyText3"/>
             </w:pPr>
             <w:r>
               <w:t>4</w:t>
@@ -322,11 +324,15 @@
           </w:tcPr>
           <w:p>
             <w:pPr>
-              <w:spacing w:before="57" w:after="57"/>
-              <w:ind w:left="170"/>
+              <w:ind w:left="0"/>
+            </w:pPr>
+          </w:p>
+          <w:p>
+            <w:pPr>
+              <w:pStyle w:val="BodyText2"/>
             </w:pPr>
             <w:r>
-              <w:t>1.1. Second-level section</w:t>
+              <w:t>References</w:t>
             </w:r>
           </w:p>
         </w:tc>
@@ -334,70 +340,10 @@
           <w:tcPr>
             <w:tcW w:type="dxa" w:w="1134"/>
           </w:tcPr>
+          <w:p/>
           <w:p>
             <w:pPr>
-              <w:spacing w:before="57" w:after="57"/>
-              <w:jc w:val="right"/>
-            </w:pPr>
-            <w:r>
-              <w:t>4</w:t>
-            </w:r>
-          </w:p>
-        </w:tc>
-      </w:tr>
-      <w:tr>
-        <w:tc>
-          <w:tcPr>
-            <w:tcW w:type="dxa" w:w="7937"/>
-          </w:tcPr>
-          <w:p>
-            <w:pPr>
-              <w:spacing w:before="57" w:after="57"/>
-              <w:ind w:left="170"/>
-            </w:pPr>
-            <w:r>
-              <w:t>1.2. Another second-level section</w:t>
-            </w:r>
-          </w:p>
-        </w:tc>
-        <w:tc>
-          <w:tcPr>
-            <w:tcW w:type="dxa" w:w="1134"/>
-          </w:tcPr>
-          <w:p>
-            <w:pPr>
-              <w:spacing w:before="57" w:after="57"/>
-              <w:jc w:val="right"/>
-            </w:pPr>
-            <w:r>
-              <w:t>4</w:t>
-            </w:r>
-          </w:p>
-        </w:tc>
-      </w:tr>
-      <w:tr>
-        <w:tc>
-          <w:tcPr>
-            <w:tcW w:type="dxa" w:w="7937"/>
-          </w:tcPr>
-          <w:p>
-            <w:pPr>
-              <w:spacing w:before="57" w:after="57"/>
-              <w:ind w:left="0"/>
-            </w:pPr>
-            <w:r>
-              <w:t>2. Title for a second top-level section</w:t>
-            </w:r>
-          </w:p>
-        </w:tc>
-        <w:tc>
-          <w:tcPr>
-            <w:tcW w:type="dxa" w:w="1134"/>
-          </w:tcPr>
-          <w:p>
-            <w:pPr>
-              <w:spacing w:before="57" w:after="57"/>
-              <w:jc w:val="right"/>
+              <w:pStyle w:val="BodyText3"/>
             </w:pPr>
             <w:r>
               <w:t>5</w:t>
@@ -412,8 +358,12 @@
           </w:tcPr>
           <w:p>
             <w:pPr>
-              <w:spacing w:before="57" w:after="57"/>
               <w:ind w:left="0"/>
+            </w:pPr>
+          </w:p>
+          <w:p>
+            <w:pPr>
+              <w:pStyle w:val="BodyText2"/>
             </w:pPr>
             <w:r>
               <w:t>Index</w:t>
@@ -424,10 +374,10 @@
           <w:tcPr>
             <w:tcW w:type="dxa" w:w="1134"/>
           </w:tcPr>
+          <w:p/>
           <w:p>
             <w:pPr>
-              <w:spacing w:before="57" w:after="57"/>
-              <w:jc w:val="right"/>
+              <w:pStyle w:val="BodyText3"/>
             </w:pPr>
             <w:r>
               <w:t>6</w:t>
@@ -452,7 +402,7 @@
     <w:p>
       <w:pPr/>
       <w:r>
-        <w:t>(15)</w:t>
+        <w:t>(6)</w:t>
       </w:r>
       <w:r>
         <w:t xml:space="preserve"> First sentence in the top-level section.</w:t>
@@ -472,6 +422,18 @@
       <w:r>
         <w:t>.</w:t>
       </w:r>
+      <w:r>
+        <w:t xml:space="preserve"> And here is a reference to an import work:</w:t>
+      </w:r>
+      <w:r>
+        <w:rPr>
+          <w:i/>
+        </w:rPr>
+        <w:t xml:space="preserve"> Darwin 1859</w:t>
+      </w:r>
+      <w:r>
+        <w:t>.</w:t>
+      </w:r>
     </w:p>
     <w:p>
       <w:pPr>
@@ -484,7 +446,7 @@
     <w:p>
       <w:pPr/>
       <w:r>
-        <w:t>(16)</w:t>
+        <w:t>(7)</w:t>
       </w:r>
       <w:r>
         <w:t xml:space="preserve"> First sentence in the second-level section.</w:t>
@@ -501,7 +463,7 @@
     <w:p>
       <w:pPr/>
       <w:r>
-        <w:t>(17)</w:t>
+        <w:t>(8)</w:t>
       </w:r>
       <w:r>
         <w:t xml:space="preserve"> First sentence in the third-level section.</w:t>
@@ -518,7 +480,7 @@
     <w:p>
       <w:pPr/>
       <w:r>
-        <w:t>(18)</w:t>
+        <w:t>(9)</w:t>
       </w:r>
       <w:r>
         <w:t xml:space="preserve"> First sentence in the third-level section.</w:t>
@@ -535,7 +497,7 @@
     <w:p>
       <w:pPr/>
       <w:r>
-        <w:t>(19)</w:t>
+        <w:t>(10)</w:t>
       </w:r>
       <w:r>
         <w:t xml:space="preserve"> First sentence in the second second-level section.</w:t>
@@ -552,7 +514,7 @@
     <w:p>
       <w:pPr/>
       <w:r>
-        <w:t>(20)</w:t>
+        <w:t>(11)</w:t>
       </w:r>
       <w:r>
         <w:t xml:space="preserve"> First sentence in the third-level section.</w:t>
@@ -574,7 +536,7 @@
     <w:p>
       <w:pPr/>
       <w:r>
-        <w:t>(21)</w:t>
+        <w:t>(12)</w:t>
       </w:r>
       <w:r>
         <w:t xml:space="preserve"> First sentence in the second top-level section. This should appear on a new page.</w:t>
@@ -593,6 +555,151 @@
       </w:r>
       <w:r>
         <w:t>.</w:t>
+      </w:r>
+    </w:p>
+    <w:p>
+      <w:pPr>
+        <w:pStyle w:val="ListNumber"/>
+      </w:pPr>
+      <w:r>
+        <w:t>(13)</w:t>
+      </w:r>
+      <w:r>
+        <w:t xml:space="preserve"> First item in an ordered list.</w:t>
+      </w:r>
+    </w:p>
+    <w:p>
+      <w:pPr>
+        <w:pStyle w:val="ListNumber"/>
+      </w:pPr>
+      <w:r>
+        <w:t>(14)</w:t>
+      </w:r>
+      <w:r>
+        <w:t xml:space="preserve"> Second item in an ordered list.</w:t>
+      </w:r>
+    </w:p>
+    <w:p>
+      <w:pPr>
+        <w:pStyle w:val="ListNumber"/>
+      </w:pPr>
+      <w:r>
+        <w:t>(15)</w:t>
+      </w:r>
+      <w:r>
+        <w:t xml:space="preserve"> Third item.</w:t>
+      </w:r>
+    </w:p>
+    <w:p>
+      <w:pPr>
+        <w:pStyle w:val="ListBullet2"/>
+      </w:pPr>
+      <w:r>
+        <w:t>(16)</w:t>
+      </w:r>
+      <w:r>
+        <w:t xml:space="preserve"> First item in an unordered sublist</w:t>
+      </w:r>
+    </w:p>
+    <w:p>
+      <w:pPr>
+        <w:pStyle w:val="ListBullet2"/>
+      </w:pPr>
+      <w:r>
+        <w:t>(17)</w:t>
+      </w:r>
+      <w:r>
+        <w:t xml:space="preserve"> Second item in an unordered sublist</w:t>
+      </w:r>
+    </w:p>
+    <w:p>
+      <w:pPr>
+        <w:pStyle w:val="ListNumber"/>
+      </w:pPr>
+      <w:r>
+        <w:t>(18)</w:t>
+      </w:r>
+      <w:r>
+        <w:t xml:space="preserve"> Fourth item in an ordered list.</w:t>
+      </w:r>
+    </w:p>
+    <w:p>
+      <w:pPr>
+        <w:pStyle w:val="ListBullet"/>
+      </w:pPr>
+      <w:r>
+        <w:t>(19)</w:t>
+      </w:r>
+      <w:r>
+        <w:t xml:space="preserve"> First item in an unordered list.</w:t>
+      </w:r>
+    </w:p>
+    <w:p>
+      <w:pPr>
+        <w:pStyle w:val="ListBullet"/>
+      </w:pPr>
+      <w:r>
+        <w:t>(20)</w:t>
+      </w:r>
+      <w:r>
+        <w:t xml:space="preserve"> Second item in an unordered list.</w:t>
+      </w:r>
+    </w:p>
+    <w:p>
+      <w:pPr>
+        <w:pStyle w:val="ListBullet"/>
+      </w:pPr>
+      <w:r>
+        <w:t>(21)</w:t>
+      </w:r>
+      <w:r>
+        <w:t xml:space="preserve"> Third item in an unordered list.</w:t>
+      </w:r>
+    </w:p>
+    <w:p>
+      <w:r>
+        <w:br w:type="page"/>
+      </w:r>
+    </w:p>
+    <w:p>
+      <w:pPr>
+        <w:pStyle w:val="Heading1"/>
+      </w:pPr>
+      <w:r>
+        <w:t>References</w:t>
+      </w:r>
+    </w:p>
+    <w:p>
+      <w:pPr/>
+      <w:r>
+        <w:t>Darwin, Charles</w:t>
+      </w:r>
+      <w:r>
+        <w:t>.</w:t>
+      </w:r>
+      <w:r>
+        <w:t xml:space="preserve"> 1859</w:t>
+      </w:r>
+      <w:r>
+        <w:t xml:space="preserve"> [1999]</w:t>
+      </w:r>
+      <w:r>
+        <w:t>.</w:t>
+      </w:r>
+      <w:r>
+        <w:rPr>
+          <w:i/>
+        </w:rPr>
+        <w:t xml:space="preserve"> Om arternas uppkomst genom naturligt urval.</w:t>
+      </w:r>
+      <w:r>
+        <w:rPr>
+          <w:i/>
+        </w:rPr>
+        <w:t xml:space="preserve"> De bäst utrustade rasernas bestånd i kampen för tillvaron.</w:t>
+      </w:r>
+      <w:r>
+        <w:t xml:space="preserve"> Bokförlaget Natur och Kultur.</w:t>
       </w:r>
     </w:p>
     <w:p>
@@ -617,10 +724,10 @@
         <w:t>, 4</w:t>
       </w:r>
       <w:r>
-        <w:t>, 15</w:t>
+        <w:t>, 6</w:t>
       </w:r>
       <w:r>
-        <w:t>, 21</w:t>
+        <w:t>, 12</w:t>
       </w:r>
       <w:r>
         <w:br/>
@@ -1471,8 +1578,12 @@
     <w:unhideWhenUsed/>
     <w:rsid w:val="00AA1D8D"/>
     <w:pPr>
-      <w:spacing w:after="120" w:line="480" w:lineRule="auto"/>
-    </w:pPr>
+      <w:spacing w:after="57" w:line="57" w:lineRule="exact" w:before="57"/>
+    </w:pPr>
+    <w:rPr>
+      <w:rFonts w:ascii="Helvetica" w:hAnsi="Helvetica"/>
+      <w:sz w:val="24"/>
+    </w:rPr>
   </w:style>
   <w:style w:type="character" w:customStyle="1" w:styleId="BodyText2Char">
     <w:name w:val="Body Text 2 Char"/>
@@ -1489,10 +1600,12 @@
     <w:unhideWhenUsed/>
     <w:rsid w:val="00AA1D8D"/>
     <w:pPr>
-      <w:spacing w:after="120"/>
+      <w:spacing w:after="57" w:before="57" w:line="57" w:lineRule="exact"/>
+      <w:jc w:val="right"/>
     </w:pPr>
     <w:rPr>
-      <w:sz w:val="16"/>
+      <w:rFonts w:ascii="Helvetica" w:hAnsi="Helvetica"/>
+      <w:sz w:val="24"/>
       <w:szCs w:val="16"/>
     </w:rPr>
   </w:style>
@@ -1670,12 +1783,10 @@
         <w:tab w:val="left" w:pos="3456"/>
         <w:tab w:val="left" w:pos="4032"/>
       </w:tabs>
-      <w:spacing w:line="240" w:lineRule="exact"/>
-      <w:ind w:left="200"/>
     </w:pPr>
     <w:rPr>
       <w:rFonts w:ascii="Courier" w:hAnsi="Courier"/>
-      <w:sz w:val="22"/>
+      <w:sz w:val="20"/>
       <w:szCs w:val="20"/>
     </w:rPr>
   </w:style>

</xml_diff>

<commit_message>
Refactoring. Closes #15. Closes #14.
</commit_message>
<xml_diff>
--- a/test.docx
+++ b/test.docx
@@ -20,7 +20,7 @@
     </w:p>
     <w:p>
       <w:r>
-        <w:t>Version 0.7.5</w:t>
+        <w:t>Version 0.8.0</w:t>
       </w:r>
     </w:p>
     <w:p>
@@ -49,7 +49,7 @@
         <w:t>(2)</w:t>
       </w:r>
       <w:r>
-        <w:t xml:space="preserve"> First sentence in new paragraph.</w:t>
+        <w:t xml:space="preserve"> First sentence in a paragraph.</w:t>
       </w:r>
       <w:r>
         <w:rPr>
@@ -73,12 +73,36 @@
       <w:r>
         <w:rPr>
           <w:i/>
+        </w:rPr>
+        <w:t xml:space="preserve"> </w:t>
+      </w:r>
+      <w:r>
+        <w:rPr>
+          <w:i/>
           <w:u w:val="single"/>
         </w:rPr>
-        <w:t xml:space="preserve"> Underlined and italic.</w:t>
+        <w:t>Underlined and italic.</w:t>
       </w:r>
       <w:r>
         <w:t xml:space="preserve"> Normal again.</w:t>
+      </w:r>
+      <w:r>
+        <w:t xml:space="preserve"> </w:t>
+      </w:r>
+      <w:r>
+        <w:rPr>
+          <w:i/>
+        </w:rPr>
+        <w:t>More in italic.</w:t>
+      </w:r>
+      <w:r>
+        <w:t xml:space="preserve"> </w:t>
+      </w:r>
+      <w:r>
+        <w:rPr>
+          <w:u w:val="single"/>
+        </w:rPr>
+        <w:t>And underlined.</w:t>
       </w:r>
       <w:r>
         <w:t xml:space="preserve"> </w:t>

</xml_diff>

<commit_message>
Added comment for DOCX. Closes #17.
</commit_message>
<xml_diff>
--- a/test.docx
+++ b/test.docx
@@ -20,7 +20,7 @@
     </w:p>
     <w:p>
       <w:r>
-        <w:t>Version 0.8.0</w:t>
+        <w:t>Version 0.8.2</w:t>
       </w:r>
     </w:p>
     <w:p>
@@ -121,6 +121,7 @@
     </w:p>
     <w:p>
       <w:pPr/>
+      <w:commentRangeStart w:id="0"/>
       <w:r>
         <w:t>(3)</w:t>
       </w:r>
@@ -132,6 +133,13 @@
           <w:i/>
         </w:rPr>
         <w:t xml:space="preserve"> </w:t>
+      </w:r>
+      <w:commentRangeEnd w:id="0"/>
+      <w:r>
+        <w:rPr>
+          <w:rStyle w:val="CommentReference"/>
+        </w:rPr>
+        <w:commentReference w:id="0"/>
       </w:r>
       <w:hyperlink r:id="rId10">
         <w:r>
@@ -447,7 +455,7 @@
         <w:t>.</w:t>
       </w:r>
       <w:r>
-        <w:t xml:space="preserve"> And here is a reference to an import work:</w:t>
+        <w:t xml:space="preserve"> And here is a reference to an important book:</w:t>
       </w:r>
       <w:r>
         <w:rPr>
@@ -804,6 +812,27 @@
 </w:document>
 </file>
 
+<file path=word/comments.xml><?xml version="1.0" encoding="utf-8"?>
+<w:comments xmlns:a="http://schemas.openxmlformats.org/drawingml/2006/main" xmlns:pic="http://schemas.openxmlformats.org/drawingml/2006/picture" xmlns:r="http://schemas.openxmlformats.org/officeDocument/2006/relationships" xmlns:w="http://schemas.openxmlformats.org/wordprocessingml/2006/main" xmlns:wp="http://schemas.openxmlformats.org/drawingml/2006/wordprocessingDrawing" xmlns:mc="http://schemas.openxmlformats.org/markup-compatibility/2006" xmlns:a14="http://schemas.microsoft.com/office/drawing/2010/main" xmlns:w14="http://schemas.microsoft.com/office/word/2010/wordml" xmlns:wpc="http://schemas.microsoft.com/office/word/2010/wordprocessingCanvas">
+  <w:comment w:id="0" w:author="Per Kraulis" w:initials="" w:date="2026-01-15T09:59:51Z">
+    <w:p>
+      <w:pPr>
+        <w:pStyle w:val="CommentText"/>
+      </w:pPr>
+      <w:r>
+        <w:rPr>
+          <w:rStyle w:val="CommentReference"/>
+        </w:rPr>
+        <w:annotationRef/>
+      </w:r>
+      <w:r>
+        <w:t>This is a comment.</w:t>
+      </w:r>
+    </w:p>
+  </w:comment>
+</w:comments>
+</file>
+
 <file path=word/header1.xml><?xml version="1.0" encoding="utf-8"?>
 <w:hdr xmlns:m="http://schemas.openxmlformats.org/officeDocument/2006/math" xmlns:mc="http://schemas.openxmlformats.org/markup-compatibility/2006" xmlns:mo="http://schemas.microsoft.com/office/mac/office/2008/main" xmlns:mv="urn:schemas-microsoft-com:mac:vml" xmlns:o="urn:schemas-microsoft-com:office:office" xmlns:r="http://schemas.openxmlformats.org/officeDocument/2006/relationships" xmlns:v="urn:schemas-microsoft-com:vml" xmlns:w10="urn:schemas-microsoft-com:office:word" xmlns:w14="http://schemas.microsoft.com/office/word/2010/wordml" xmlns:w="http://schemas.openxmlformats.org/wordprocessingml/2006/main" xmlns:wne="http://schemas.microsoft.com/office/word/2006/wordml" xmlns:wp14="http://schemas.microsoft.com/office/word/2010/wordprocessingDrawing" xmlns:wp="http://schemas.openxmlformats.org/drawingml/2006/wordprocessingDrawing" xmlns:wpc="http://schemas.microsoft.com/office/word/2010/wordprocessingCanvas" xmlns:wpg="http://schemas.microsoft.com/office/word/2010/wordprocessingGroup" xmlns:wpi="http://schemas.microsoft.com/office/word/2010/wordprocessingInk" xmlns:wps="http://schemas.microsoft.com/office/word/2010/wordprocessingShape" mc:Ignorable="w14 wp14">
   <w:p>

</xml_diff>